<commit_message>
added main char render
</commit_message>
<xml_diff>
--- a/projectReport_TeaTran.docx
+++ b/projectReport_TeaTran.docx
@@ -44,7 +44,13 @@
         <w:rPr>
           <w:rFonts w:asciiTheme="majorEastAsia" w:eastAsiaTheme="majorEastAsia" w:hAnsiTheme="majorEastAsia"/>
         </w:rPr>
-        <w:t xml:space="preserve">5/14/18 </w:t>
+        <w:t>5/14/1</w:t>
+      </w:r>
+      <w:r>
+        <w:rPr>
+          <w:rFonts w:asciiTheme="majorEastAsia" w:eastAsiaTheme="majorEastAsia" w:hAnsiTheme="majorEastAsia"/>
+        </w:rPr>
+        <w:t>9</w:t>
       </w:r>
     </w:p>
     <w:p>
@@ -61,15 +67,6 @@
         </w:rPr>
         <w:t>Project report</w:t>
       </w:r>
-    </w:p>
-    <w:p>
-      <w:pPr>
-        <w:spacing w:after="80"/>
-        <w:jc w:val="both"/>
-        <w:rPr>
-          <w:rFonts w:asciiTheme="majorEastAsia" w:eastAsiaTheme="majorEastAsia" w:hAnsiTheme="majorEastAsia"/>
-        </w:rPr>
-      </w:pPr>
     </w:p>
     <w:p>
       <w:pPr>
@@ -139,16 +136,8 @@
         <w:rPr>
           <w:rFonts w:asciiTheme="majorEastAsia" w:eastAsiaTheme="majorEastAsia" w:hAnsiTheme="majorEastAsia"/>
         </w:rPr>
-        <w:t xml:space="preserve">, and other </w:t>
-      </w:r>
-      <w:proofErr w:type="spellStart"/>
-      <w:r>
-        <w:rPr>
-          <w:rFonts w:asciiTheme="majorEastAsia" w:eastAsiaTheme="majorEastAsia" w:hAnsiTheme="majorEastAsia"/>
-        </w:rPr>
-        <w:t>obkects</w:t>
-      </w:r>
-      <w:proofErr w:type="spellEnd"/>
+        <w:t>, and other obkects</w:t>
+      </w:r>
       <w:r>
         <w:rPr>
           <w:rFonts w:asciiTheme="majorEastAsia" w:eastAsiaTheme="majorEastAsia" w:hAnsiTheme="majorEastAsia"/>
@@ -230,16 +219,6 @@
     </w:p>
     <w:p>
       <w:pPr>
-        <w:pStyle w:val="ListParagraph"/>
-        <w:spacing w:after="80"/>
-        <w:jc w:val="both"/>
-        <w:rPr>
-          <w:rFonts w:asciiTheme="majorEastAsia" w:eastAsiaTheme="majorEastAsia" w:hAnsiTheme="majorEastAsia"/>
-        </w:rPr>
-      </w:pPr>
-    </w:p>
-    <w:p>
-      <w:pPr>
         <w:spacing w:after="80"/>
         <w:jc w:val="both"/>
         <w:rPr>
@@ -254,45 +233,32 @@
           <w:b/>
           <w:u w:val="single"/>
         </w:rPr>
-        <w:t>Result</w:t>
-      </w:r>
-    </w:p>
-    <w:p>
-      <w:pPr>
-        <w:spacing w:after="80"/>
-        <w:jc w:val="both"/>
-        <w:rPr>
-          <w:rFonts w:asciiTheme="majorEastAsia" w:eastAsiaTheme="majorEastAsia" w:hAnsiTheme="majorEastAsia"/>
-        </w:rPr>
-      </w:pPr>
-    </w:p>
-    <w:p>
-      <w:pPr>
-        <w:spacing w:after="80"/>
-        <w:jc w:val="both"/>
-        <w:rPr>
-          <w:rFonts w:asciiTheme="majorEastAsia" w:eastAsiaTheme="majorEastAsia" w:hAnsiTheme="majorEastAsia"/>
-        </w:rPr>
-      </w:pPr>
-      <w:r>
-        <w:rPr>
-          <w:rFonts w:asciiTheme="majorEastAsia" w:eastAsiaTheme="majorEastAsia" w:hAnsiTheme="majorEastAsia"/>
-        </w:rPr>
-        <w:t xml:space="preserve">This is the </w:t>
-      </w:r>
-      <w:proofErr w:type="spellStart"/>
-      <w:r>
-        <w:rPr>
-          <w:rFonts w:asciiTheme="majorEastAsia" w:eastAsiaTheme="majorEastAsia" w:hAnsiTheme="majorEastAsia"/>
-        </w:rPr>
-        <w:t>github</w:t>
-      </w:r>
-      <w:proofErr w:type="spellEnd"/>
-      <w:r>
-        <w:rPr>
-          <w:rFonts w:asciiTheme="majorEastAsia" w:eastAsiaTheme="majorEastAsia" w:hAnsiTheme="majorEastAsia"/>
-        </w:rPr>
-        <w:t xml:space="preserve"> </w:t>
+        <w:t>Resul</w:t>
+      </w:r>
+      <w:r>
+        <w:rPr>
+          <w:rFonts w:asciiTheme="majorEastAsia" w:eastAsiaTheme="majorEastAsia" w:hAnsiTheme="majorEastAsia"/>
+          <w:b/>
+          <w:u w:val="single"/>
+        </w:rPr>
+        <w:t>t</w:t>
+      </w:r>
+      <w:bookmarkStart w:id="0" w:name="_GoBack"/>
+      <w:bookmarkEnd w:id="0"/>
+    </w:p>
+    <w:p>
+      <w:pPr>
+        <w:spacing w:after="80"/>
+        <w:jc w:val="both"/>
+        <w:rPr>
+          <w:rFonts w:asciiTheme="majorEastAsia" w:eastAsiaTheme="majorEastAsia" w:hAnsiTheme="majorEastAsia"/>
+        </w:rPr>
+      </w:pPr>
+      <w:r>
+        <w:rPr>
+          <w:rFonts w:asciiTheme="majorEastAsia" w:eastAsiaTheme="majorEastAsia" w:hAnsiTheme="majorEastAsia"/>
+        </w:rPr>
+        <w:t xml:space="preserve">This is the github </w:t>
       </w:r>
       <w:hyperlink r:id="rId5" w:history="1">
         <w:r>
@@ -352,15 +318,6 @@
         <w:jc w:val="both"/>
         <w:rPr>
           <w:rFonts w:asciiTheme="majorEastAsia" w:eastAsiaTheme="majorEastAsia" w:hAnsiTheme="majorEastAsia"/>
-        </w:rPr>
-      </w:pPr>
-    </w:p>
-    <w:p>
-      <w:pPr>
-        <w:spacing w:after="80"/>
-        <w:jc w:val="both"/>
-        <w:rPr>
-          <w:rFonts w:asciiTheme="majorEastAsia" w:eastAsiaTheme="majorEastAsia" w:hAnsiTheme="majorEastAsia"/>
           <w:b/>
         </w:rPr>
       </w:pPr>
@@ -504,8 +461,6 @@
         </w:rPr>
         <w:t>,</w:t>
       </w:r>
-      <w:bookmarkStart w:id="0" w:name="_GoBack"/>
-      <w:bookmarkEnd w:id="0"/>
       <w:r>
         <w:rPr>
           <w:rFonts w:asciiTheme="majorEastAsia" w:eastAsiaTheme="majorEastAsia" w:hAnsiTheme="majorEastAsia"/>
@@ -611,14 +566,12 @@
         </w:rPr>
         <w:t xml:space="preserve"> without looking into its implementation. Visually, they are only somewhat similar, and my ripple at times has an undesired effect of the ripples getting </w:t>
       </w:r>
-      <w:proofErr w:type="gramStart"/>
-      <w:r>
-        <w:rPr>
-          <w:rFonts w:asciiTheme="majorEastAsia" w:eastAsiaTheme="majorEastAsia" w:hAnsiTheme="majorEastAsia"/>
-        </w:rPr>
-        <w:t>smaller, or</w:t>
-      </w:r>
-      <w:proofErr w:type="gramEnd"/>
+      <w:r>
+        <w:rPr>
+          <w:rFonts w:asciiTheme="majorEastAsia" w:eastAsiaTheme="majorEastAsia" w:hAnsiTheme="majorEastAsia"/>
+        </w:rPr>
+        <w:t>smaller or</w:t>
+      </w:r>
       <w:r>
         <w:rPr>
           <w:rFonts w:asciiTheme="majorEastAsia" w:eastAsiaTheme="majorEastAsia" w:hAnsiTheme="majorEastAsia"/>
@@ -674,7 +627,6 @@
         <w:rPr>
           <w:rFonts w:asciiTheme="majorEastAsia" w:eastAsiaTheme="majorEastAsia" w:hAnsiTheme="majorEastAsia"/>
         </w:rPr>
-        <w:lastRenderedPageBreak/>
         <w:t>I did not implement this part.</w:t>
       </w:r>
     </w:p>

</xml_diff>